<commit_message>
Primer cambio de prueba para ver que todo funcione
</commit_message>
<xml_diff>
--- a/Titulo.docx
+++ b/Titulo.docx
@@ -1792,6 +1792,18 @@
           <w:lang w:eastAsia="es-ES"/>
         </w:rPr>
         <w:t>Dragon</w:t>
+      </w:r>
+      <w:proofErr w:type="spellEnd"/>
+    </w:p>
+    <w:p/>
+    <w:p/>
+    <w:p>
+      <w:r>
+        <w:t xml:space="preserve">Nuevos cambio para </w:t>
+      </w:r>
+      <w:proofErr w:type="spellStart"/>
+      <w:r>
+        <w:t>Git</w:t>
       </w:r>
       <w:proofErr w:type="spellEnd"/>
     </w:p>

</xml_diff>